<commit_message>
Diagramas en el documento
</commit_message>
<xml_diff>
--- a/Documento del Proyecto.docx
+++ b/Documento del Proyecto.docx
@@ -1,6 +1,6 @@
 
 <file path=word/document.xml><?xml version="1.0" encoding="utf-8"?>
-<w:document xmlns:wpc="http://schemas.microsoft.com/office/word/2010/wordprocessingCanvas" xmlns:cx="http://schemas.microsoft.com/office/drawing/2014/chartex" xmlns:cx1="http://schemas.microsoft.com/office/drawing/2015/9/8/chartex" xmlns:mc="http://schemas.openxmlformats.org/markup-compatibility/2006" xmlns:o="urn:schemas-microsoft-com:office:office" xmlns:r="http://schemas.openxmlformats.org/officeDocument/2006/relationships" xmlns:m="http://schemas.openxmlformats.org/officeDocument/2006/math" xmlns:v="urn:schemas-microsoft-com:vml" xmlns:wp14="http://schemas.microsoft.com/office/word/2010/wordprocessingDrawing" xmlns:wp="http://schemas.openxmlformats.org/drawingml/2006/wordprocessingDrawing" xmlns:w10="urn:schemas-microsoft-com:office:word" xmlns:w="http://schemas.openxmlformats.org/wordprocessingml/2006/main" xmlns:w14="http://schemas.microsoft.com/office/word/2010/wordml" xmlns:w15="http://schemas.microsoft.com/office/word/2012/wordml" xmlns:w16se="http://schemas.microsoft.com/office/word/2015/wordml/symex" xmlns:wpg="http://schemas.microsoft.com/office/word/2010/wordprocessingGroup" xmlns:wpi="http://schemas.microsoft.com/office/word/2010/wordprocessingInk" xmlns:wne="http://schemas.microsoft.com/office/word/2006/wordml" xmlns:wps="http://schemas.microsoft.com/office/word/2010/wordprocessingShape" mc:Ignorable="w14 w15 w16se wp14">
+<w:document xmlns:wpc="http://schemas.microsoft.com/office/word/2010/wordprocessingCanvas" xmlns:mc="http://schemas.openxmlformats.org/markup-compatibility/2006" xmlns:o="urn:schemas-microsoft-com:office:office" xmlns:r="http://schemas.openxmlformats.org/officeDocument/2006/relationships" xmlns:m="http://schemas.openxmlformats.org/officeDocument/2006/math" xmlns:v="urn:schemas-microsoft-com:vml" xmlns:wp14="http://schemas.microsoft.com/office/word/2010/wordprocessingDrawing" xmlns:wp="http://schemas.openxmlformats.org/drawingml/2006/wordprocessingDrawing" xmlns:w10="urn:schemas-microsoft-com:office:word" xmlns:w="http://schemas.openxmlformats.org/wordprocessingml/2006/main" xmlns:w14="http://schemas.microsoft.com/office/word/2010/wordml" xmlns:w15="http://schemas.microsoft.com/office/word/2012/wordml" xmlns:wpg="http://schemas.microsoft.com/office/word/2010/wordprocessingGroup" xmlns:wpi="http://schemas.microsoft.com/office/word/2010/wordprocessingInk" xmlns:wne="http://schemas.microsoft.com/office/word/2006/wordml" xmlns:wps="http://schemas.microsoft.com/office/word/2010/wordprocessingShape" mc:Ignorable="w14 w15 wp14">
   <w:body>
     <w:sdt>
       <w:sdtPr>
@@ -10,11 +10,13 @@
           <w:docPartUnique/>
         </w:docPartObj>
       </w:sdtPr>
+      <w:sdtEndPr/>
       <w:sdtContent>
         <w:p>
           <w:r>
             <w:rPr>
               <w:noProof/>
+              <w:lang w:eastAsia="es-EC"/>
             </w:rPr>
             <mc:AlternateContent>
               <mc:Choice Requires="wpg">
@@ -264,7 +266,7 @@
                   </wp:anchor>
                 </w:drawing>
               </mc:Choice>
-              <mc:Fallback>
+              <mc:Fallback xmlns:w16se="http://schemas.microsoft.com/office/word/2015/wordml/symex" xmlns:cx1="http://schemas.microsoft.com/office/drawing/2015/9/8/chartex" xmlns:cx="http://schemas.microsoft.com/office/drawing/2014/chartex">
                 <w:pict>
                   <v:group w14:anchorId="348DE54F" id="Grupo 149" o:spid="_x0000_s1026" style="position:absolute;margin-left:0;margin-top:0;width:8in;height:95.7pt;z-index:251662336;mso-width-percent:941;mso-height-percent:121;mso-top-percent:23;mso-position-horizontal:center;mso-position-horizontal-relative:page;mso-position-vertical-relative:page;mso-width-percent:941;mso-height-percent:121;mso-top-percent:23" coordorigin="" coordsize="73152,12161" o:gfxdata="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">
                     <v:shape id="Rectángulo 51" o:spid="_x0000_s1027" style="position:absolute;width:73152;height:11303;visibility:visible;mso-wrap-style:square;v-text-anchor:middle" coordsize="7312660,1129665" o:gfxdata="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" path="m,l7312660,r,1129665l3619500,733425,,1091565,,xe" fillcolor="#5b9bd5 [3204]" stroked="f" strokeweight="1pt">
@@ -283,6 +285,7 @@
           <w:r>
             <w:rPr>
               <w:noProof/>
+              <w:lang w:eastAsia="es-EC"/>
             </w:rPr>
             <mc:AlternateContent>
               <mc:Choice Requires="wps">
@@ -439,7 +442,7 @@
                   </wp:anchor>
                 </w:drawing>
               </mc:Choice>
-              <mc:Fallback>
+              <mc:Fallback xmlns:w16se="http://schemas.microsoft.com/office/word/2015/wordml/symex" xmlns:cx1="http://schemas.microsoft.com/office/drawing/2015/9/8/chartex" xmlns:cx="http://schemas.microsoft.com/office/drawing/2014/chartex">
                 <w:pict>
                   <v:shapetype id="_x0000_t202" coordsize="21600,21600" o:spt="202" path="m,l,21600r21600,l21600,xe">
                     <v:stroke joinstyle="miter"/>
@@ -535,6 +538,7 @@
           <w:r>
             <w:rPr>
               <w:noProof/>
+              <w:lang w:eastAsia="es-EC"/>
             </w:rPr>
             <mc:AlternateContent>
               <mc:Choice Requires="wps">
@@ -649,6 +653,7 @@
                                   <w:dataBinding w:prefixMappings="xmlns:ns0='http://purl.org/dc/elements/1.1/' xmlns:ns1='http://schemas.openxmlformats.org/package/2006/metadata/core-properties' " w:xpath="/ns1:coreProperties[1]/ns0:subject[1]" w:storeItemID="{6C3C8BC8-F283-45AE-878A-BAB7291924A1}"/>
                                   <w:text/>
                                 </w:sdtPr>
+                                <w:sdtEndPr/>
                                 <w:sdtContent>
                                   <w:p>
                                     <w:pPr>
@@ -691,7 +696,7 @@
                   </wp:anchor>
                 </w:drawing>
               </mc:Choice>
-              <mc:Fallback>
+              <mc:Fallback xmlns:w16se="http://schemas.microsoft.com/office/word/2015/wordml/symex" xmlns:cx1="http://schemas.microsoft.com/office/drawing/2015/9/8/chartex" xmlns:cx="http://schemas.microsoft.com/office/drawing/2014/chartex">
                 <w:pict>
                   <v:shape id="Cuadro de texto 154" o:spid="_x0000_s1027" type="#_x0000_t202" style="position:absolute;margin-left:0;margin-top:0;width:8in;height:286.5pt;z-index:251659264;visibility:visible;mso-wrap-style:square;mso-width-percent:941;mso-height-percent:363;mso-top-percent:300;mso-wrap-distance-left:9pt;mso-wrap-distance-top:0;mso-wrap-distance-right:9pt;mso-wrap-distance-bottom:0;mso-position-horizontal:center;mso-position-horizontal-relative:page;mso-position-vertical-relative:page;mso-width-percent:941;mso-height-percent:363;mso-top-percent:300;mso-width-relative:page;mso-height-relative:page;v-text-anchor:bottom" o:gfxdata="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" filled="f" stroked="f" strokeweight=".5pt">
                     <v:textbox inset="126pt,0,54pt,0">
@@ -791,7 +796,11 @@
     <w:sdt>
       <w:sdtPr>
         <w:rPr>
-          <w:lang w:val="es-ES"/>
+          <w:rFonts w:asciiTheme="minorHAnsi" w:eastAsiaTheme="minorHAnsi" w:hAnsiTheme="minorHAnsi" w:cstheme="minorBidi"/>
+          <w:color w:val="auto"/>
+          <w:sz w:val="22"/>
+          <w:szCs w:val="22"/>
+          <w:lang w:val="es-ES" w:eastAsia="en-US"/>
         </w:rPr>
         <w:id w:val="1164433109"/>
         <w:docPartObj>
@@ -801,19 +810,14 @@
       </w:sdtPr>
       <w:sdtEndPr>
         <w:rPr>
-          <w:rFonts w:asciiTheme="minorHAnsi" w:eastAsiaTheme="minorHAnsi" w:hAnsiTheme="minorHAnsi" w:cstheme="minorBidi"/>
           <w:b/>
           <w:bCs/>
-          <w:color w:val="auto"/>
-          <w:sz w:val="22"/>
-          <w:szCs w:val="22"/>
-          <w:lang w:eastAsia="en-US"/>
         </w:rPr>
       </w:sdtEndPr>
       <w:sdtContent>
         <w:p>
           <w:pPr>
-            <w:pStyle w:val="TtuloTDC"/>
+            <w:pStyle w:val="TtulodeTDC"/>
             <w:rPr>
               <w:lang w:val="es-ES"/>
             </w:rPr>
@@ -831,8 +835,6 @@
               <w:lang w:val="es-ES" w:eastAsia="es-EC"/>
             </w:rPr>
           </w:pPr>
-          <w:bookmarkStart w:id="0" w:name="_GoBack"/>
-          <w:bookmarkEnd w:id="0"/>
         </w:p>
         <w:p>
           <w:pPr>
@@ -1559,11 +1561,11 @@
       <w:pPr>
         <w:pStyle w:val="Ttulo1"/>
       </w:pPr>
-      <w:bookmarkStart w:id="1" w:name="_Toc518121070"/>
+      <w:bookmarkStart w:id="0" w:name="_Toc518121070"/>
       <w:r>
         <w:t>Integrantes</w:t>
       </w:r>
-      <w:bookmarkEnd w:id="1"/>
+      <w:bookmarkEnd w:id="0"/>
       <w:r>
         <w:t xml:space="preserve"> </w:t>
       </w:r>
@@ -1585,17 +1587,8 @@
           <w:sz w:val="24"/>
           <w:szCs w:val="24"/>
         </w:rPr>
-        <w:t xml:space="preserve">Jácome </w:t>
-      </w:r>
-      <w:proofErr w:type="spellStart"/>
-      <w:r>
-        <w:rPr>
-          <w:sz w:val="24"/>
-          <w:szCs w:val="24"/>
-        </w:rPr>
-        <w:t>Ginger</w:t>
-      </w:r>
-      <w:proofErr w:type="spellEnd"/>
+        <w:t>Jácome Ginger</w:t>
+      </w:r>
     </w:p>
     <w:p>
       <w:pPr>
@@ -1676,23 +1669,20 @@
           <w:szCs w:val="20"/>
         </w:rPr>
       </w:pPr>
-      <w:bookmarkStart w:id="2" w:name="_Toc499328230"/>
-      <w:bookmarkStart w:id="3" w:name="_Toc518121071"/>
+      <w:bookmarkStart w:id="1" w:name="_Toc499328230"/>
+      <w:bookmarkStart w:id="2" w:name="_Toc518121071"/>
       <w:r>
         <w:t>Título del Proyecto</w:t>
       </w:r>
+      <w:bookmarkEnd w:id="1"/>
       <w:bookmarkEnd w:id="2"/>
-      <w:bookmarkEnd w:id="3"/>
     </w:p>
     <w:p>
       <w:pPr>
         <w:pStyle w:val="miEstilo"/>
       </w:pPr>
       <w:r>
-        <w:t>Diseño Detallado de Línea Blanca S.A</w:t>
-      </w:r>
-      <w:r>
-        <w:t>.</w:t>
+        <w:t>Diseño Detallado de Línea Blanca S.A.</w:t>
       </w:r>
     </w:p>
     <w:p>
@@ -1705,13 +1695,13 @@
         <w:pStyle w:val="Ttulo1"/>
         <w:spacing w:line="360" w:lineRule="auto"/>
       </w:pPr>
-      <w:bookmarkStart w:id="4" w:name="_Toc499328231"/>
-      <w:bookmarkStart w:id="5" w:name="_Toc518121072"/>
+      <w:bookmarkStart w:id="3" w:name="_Toc499328231"/>
+      <w:bookmarkStart w:id="4" w:name="_Toc518121072"/>
       <w:r>
         <w:t>Objetivo del Proyecto</w:t>
       </w:r>
+      <w:bookmarkEnd w:id="3"/>
       <w:bookmarkEnd w:id="4"/>
-      <w:bookmarkEnd w:id="5"/>
     </w:p>
     <w:p>
       <w:pPr>
@@ -1761,14 +1751,7 @@
           <w:sz w:val="24"/>
           <w:szCs w:val="24"/>
         </w:rPr>
-        <w:t>mediante</w:t>
-      </w:r>
-      <w:r>
-        <w:rPr>
-          <w:sz w:val="24"/>
-          <w:szCs w:val="24"/>
-        </w:rPr>
-        <w:t xml:space="preserve"> </w:t>
+        <w:t xml:space="preserve">mediante </w:t>
       </w:r>
       <w:r>
         <w:rPr>
@@ -1783,12 +1766,12 @@
         <w:pStyle w:val="Ttulo1"/>
         <w:spacing w:line="360" w:lineRule="auto"/>
       </w:pPr>
+      <w:bookmarkStart w:id="5" w:name="_Toc518121073"/>
       <w:bookmarkStart w:id="6" w:name="_Toc499328233"/>
-      <w:bookmarkStart w:id="7" w:name="_Toc518121073"/>
       <w:r>
         <w:t>Descripción</w:t>
       </w:r>
-      <w:bookmarkEnd w:id="7"/>
+      <w:bookmarkEnd w:id="5"/>
       <w:r>
         <w:t xml:space="preserve"> </w:t>
       </w:r>
@@ -1811,19 +1794,7 @@
         <w:rPr>
           <w:lang w:val="es-ES"/>
         </w:rPr>
-        <w:t xml:space="preserve"> Blanca S.A</w:t>
-      </w:r>
-      <w:r>
-        <w:rPr>
-          <w:lang w:val="es-ES"/>
-        </w:rPr>
-        <w:t xml:space="preserve">. </w:t>
-      </w:r>
-      <w:r>
-        <w:rPr>
-          <w:lang w:val="es-ES"/>
-        </w:rPr>
-        <w:t>es un negocio de ventas de artículos</w:t>
+        <w:t xml:space="preserve"> Blanca S.A. es un negocio de ventas de artículos</w:t>
       </w:r>
       <w:r>
         <w:rPr>
@@ -1895,12 +1866,78 @@
       <w:pPr>
         <w:pStyle w:val="Ttulo1"/>
       </w:pPr>
-      <w:bookmarkStart w:id="8" w:name="_Toc518121074"/>
+      <w:bookmarkStart w:id="7" w:name="_Toc518121074"/>
       <w:r>
         <w:t xml:space="preserve">Diagrama de </w:t>
       </w:r>
       <w:r>
         <w:t>Casos De Usos</w:t>
+      </w:r>
+      <w:bookmarkEnd w:id="7"/>
+    </w:p>
+    <w:p>
+      <w:r>
+        <w:rPr>
+          <w:noProof/>
+          <w:lang w:eastAsia="es-EC"/>
+        </w:rPr>
+        <w:drawing>
+          <wp:inline distT="0" distB="0" distL="0" distR="0">
+            <wp:extent cx="5400040" cy="3338195"/>
+            <wp:effectExtent l="0" t="0" r="0" b="0"/>
+            <wp:docPr id="4" name="Imagen 4"/>
+            <wp:cNvGraphicFramePr>
+              <a:graphicFrameLocks xmlns:a="http://schemas.openxmlformats.org/drawingml/2006/main" noChangeAspect="1"/>
+            </wp:cNvGraphicFramePr>
+            <a:graphic xmlns:a="http://schemas.openxmlformats.org/drawingml/2006/main">
+              <a:graphicData uri="http://schemas.openxmlformats.org/drawingml/2006/picture">
+                <pic:pic xmlns:pic="http://schemas.openxmlformats.org/drawingml/2006/picture">
+                  <pic:nvPicPr>
+                    <pic:cNvPr id="4" name="DCU.jpg"/>
+                    <pic:cNvPicPr/>
+                  </pic:nvPicPr>
+                  <pic:blipFill>
+                    <a:blip r:embed="rId11" cstate="print">
+                      <a:extLst>
+                        <a:ext uri="{28A0092B-C50C-407E-A947-70E740481C1C}">
+                          <a14:useLocalDpi xmlns:a14="http://schemas.microsoft.com/office/drawing/2010/main" val="0"/>
+                        </a:ext>
+                      </a:extLst>
+                    </a:blip>
+                    <a:stretch>
+                      <a:fillRect/>
+                    </a:stretch>
+                  </pic:blipFill>
+                  <pic:spPr>
+                    <a:xfrm>
+                      <a:off x="0" y="0"/>
+                      <a:ext cx="5400040" cy="3338195"/>
+                    </a:xfrm>
+                    <a:prstGeom prst="rect">
+                      <a:avLst/>
+                    </a:prstGeom>
+                  </pic:spPr>
+                </pic:pic>
+              </a:graphicData>
+            </a:graphic>
+          </wp:inline>
+        </w:drawing>
+      </w:r>
+    </w:p>
+    <w:p>
+      <w:pPr>
+        <w:pStyle w:val="Ttulo1"/>
+      </w:pPr>
+      <w:bookmarkStart w:id="8" w:name="_Toc518121075"/>
+      <w:r>
+        <w:lastRenderedPageBreak/>
+        <w:t>D</w:t>
+      </w:r>
+      <w:r>
+        <w:t>escripción</w:t>
+      </w:r>
+      <w:r>
+        <w:t xml:space="preserve"> De Casos De Uso</w:t>
       </w:r>
       <w:bookmarkEnd w:id="8"/>
     </w:p>
@@ -1908,26 +1945,12 @@
       <w:pPr>
         <w:pStyle w:val="Ttulo1"/>
       </w:pPr>
-      <w:bookmarkStart w:id="9" w:name="_Toc518121075"/>
-      <w:r>
-        <w:t>D</w:t>
-      </w:r>
-      <w:r>
-        <w:t>escripción</w:t>
-      </w:r>
-      <w:r>
-        <w:t xml:space="preserve"> De Casos De Uso</w:t>
-      </w:r>
+      <w:bookmarkStart w:id="9" w:name="_Toc518121076"/>
+      <w:r>
+        <w:t>Diagrama De Clases</w:t>
+      </w:r>
+      <w:bookmarkStart w:id="10" w:name="_GoBack"/>
       <w:bookmarkEnd w:id="9"/>
-    </w:p>
-    <w:p>
-      <w:pPr>
-        <w:pStyle w:val="Ttulo1"/>
-      </w:pPr>
-      <w:bookmarkStart w:id="10" w:name="_Toc518121076"/>
-      <w:r>
-        <w:t>Diagrama De Clases</w:t>
-      </w:r>
       <w:bookmarkEnd w:id="10"/>
     </w:p>
     <w:p>
@@ -1941,30 +1964,277 @@
       <w:bookmarkEnd w:id="11"/>
     </w:p>
     <w:p>
-      <w:pPr>
-        <w:pStyle w:val="Ttulo1"/>
-      </w:pPr>
-      <w:bookmarkStart w:id="12" w:name="_Toc518121078"/>
-      <w:r>
-        <w:t>Diagramas De Secuencia</w:t>
-      </w:r>
-      <w:bookmarkEnd w:id="12"/>
-      <w:r>
-        <w:t xml:space="preserve"> </w:t>
+      <w:r>
+        <w:rPr>
+          <w:noProof/>
+          <w:lang w:eastAsia="es-EC"/>
+        </w:rPr>
+        <w:drawing>
+          <wp:inline distT="0" distB="0" distL="0" distR="0">
+            <wp:extent cx="5400040" cy="3094355"/>
+            <wp:effectExtent l="0" t="0" r="0" b="0"/>
+            <wp:docPr id="6" name="Imagen 6"/>
+            <wp:cNvGraphicFramePr>
+              <a:graphicFrameLocks xmlns:a="http://schemas.openxmlformats.org/drawingml/2006/main" noChangeAspect="1"/>
+            </wp:cNvGraphicFramePr>
+            <a:graphic xmlns:a="http://schemas.openxmlformats.org/drawingml/2006/main">
+              <a:graphicData uri="http://schemas.openxmlformats.org/drawingml/2006/picture">
+                <pic:pic xmlns:pic="http://schemas.openxmlformats.org/drawingml/2006/picture">
+                  <pic:nvPicPr>
+                    <pic:cNvPr id="6" name="DC&amp;A.jpg"/>
+                    <pic:cNvPicPr/>
+                  </pic:nvPicPr>
+                  <pic:blipFill>
+                    <a:blip r:embed="rId12" cstate="print">
+                      <a:extLst>
+                        <a:ext uri="{28A0092B-C50C-407E-A947-70E740481C1C}">
+                          <a14:useLocalDpi xmlns:a14="http://schemas.microsoft.com/office/drawing/2010/main" val="0"/>
+                        </a:ext>
+                      </a:extLst>
+                    </a:blip>
+                    <a:stretch>
+                      <a:fillRect/>
+                    </a:stretch>
+                  </pic:blipFill>
+                  <pic:spPr>
+                    <a:xfrm>
+                      <a:off x="0" y="0"/>
+                      <a:ext cx="5400040" cy="3094355"/>
+                    </a:xfrm>
+                    <a:prstGeom prst="rect">
+                      <a:avLst/>
+                    </a:prstGeom>
+                  </pic:spPr>
+                </pic:pic>
+              </a:graphicData>
+            </a:graphic>
+          </wp:inline>
+        </w:drawing>
       </w:r>
     </w:p>
     <w:p>
       <w:pPr>
         <w:pStyle w:val="Ttulo1"/>
       </w:pPr>
+      <w:bookmarkStart w:id="12" w:name="_Toc518121078"/>
+      <w:r>
+        <w:t>Diagramas De Secuencia</w:t>
+      </w:r>
+      <w:bookmarkEnd w:id="12"/>
+      <w:r>
+        <w:t xml:space="preserve"> </w:t>
+      </w:r>
+    </w:p>
+    <w:p>
+      <w:r>
+        <w:rPr>
+          <w:noProof/>
+          <w:lang w:eastAsia="es-EC"/>
+        </w:rPr>
+        <w:drawing>
+          <wp:inline distT="0" distB="0" distL="0" distR="0">
+            <wp:extent cx="5400040" cy="3625850"/>
+            <wp:effectExtent l="0" t="0" r="0" b="0"/>
+            <wp:docPr id="1" name="Imagen 1"/>
+            <wp:cNvGraphicFramePr>
+              <a:graphicFrameLocks xmlns:a="http://schemas.openxmlformats.org/drawingml/2006/main" noChangeAspect="1"/>
+            </wp:cNvGraphicFramePr>
+            <a:graphic xmlns:a="http://schemas.openxmlformats.org/drawingml/2006/main">
+              <a:graphicData uri="http://schemas.openxmlformats.org/drawingml/2006/picture">
+                <pic:pic xmlns:pic="http://schemas.openxmlformats.org/drawingml/2006/picture">
+                  <pic:nvPicPr>
+                    <pic:cNvPr id="1" name="DS1.jpg"/>
+                    <pic:cNvPicPr/>
+                  </pic:nvPicPr>
+                  <pic:blipFill>
+                    <a:blip r:embed="rId13">
+                      <a:extLst>
+                        <a:ext uri="{28A0092B-C50C-407E-A947-70E740481C1C}">
+                          <a14:useLocalDpi xmlns:a14="http://schemas.microsoft.com/office/drawing/2010/main" val="0"/>
+                        </a:ext>
+                      </a:extLst>
+                    </a:blip>
+                    <a:stretch>
+                      <a:fillRect/>
+                    </a:stretch>
+                  </pic:blipFill>
+                  <pic:spPr>
+                    <a:xfrm>
+                      <a:off x="0" y="0"/>
+                      <a:ext cx="5400040" cy="3625850"/>
+                    </a:xfrm>
+                    <a:prstGeom prst="rect">
+                      <a:avLst/>
+                    </a:prstGeom>
+                  </pic:spPr>
+                </pic:pic>
+              </a:graphicData>
+            </a:graphic>
+          </wp:inline>
+        </w:drawing>
+      </w:r>
+    </w:p>
+    <w:p>
+      <w:r>
+        <w:rPr>
+          <w:noProof/>
+          <w:lang w:eastAsia="es-EC"/>
+        </w:rPr>
+        <w:lastRenderedPageBreak/>
+        <w:drawing>
+          <wp:inline distT="0" distB="0" distL="0" distR="0">
+            <wp:extent cx="5400040" cy="4622800"/>
+            <wp:effectExtent l="0" t="0" r="0" b="6350"/>
+            <wp:docPr id="2" name="Imagen 2"/>
+            <wp:cNvGraphicFramePr>
+              <a:graphicFrameLocks xmlns:a="http://schemas.openxmlformats.org/drawingml/2006/main" noChangeAspect="1"/>
+            </wp:cNvGraphicFramePr>
+            <a:graphic xmlns:a="http://schemas.openxmlformats.org/drawingml/2006/main">
+              <a:graphicData uri="http://schemas.openxmlformats.org/drawingml/2006/picture">
+                <pic:pic xmlns:pic="http://schemas.openxmlformats.org/drawingml/2006/picture">
+                  <pic:nvPicPr>
+                    <pic:cNvPr id="2" name="DS2.jpg"/>
+                    <pic:cNvPicPr/>
+                  </pic:nvPicPr>
+                  <pic:blipFill>
+                    <a:blip r:embed="rId14">
+                      <a:extLst>
+                        <a:ext uri="{28A0092B-C50C-407E-A947-70E740481C1C}">
+                          <a14:useLocalDpi xmlns:a14="http://schemas.microsoft.com/office/drawing/2010/main" val="0"/>
+                        </a:ext>
+                      </a:extLst>
+                    </a:blip>
+                    <a:stretch>
+                      <a:fillRect/>
+                    </a:stretch>
+                  </pic:blipFill>
+                  <pic:spPr>
+                    <a:xfrm>
+                      <a:off x="0" y="0"/>
+                      <a:ext cx="5400040" cy="4622800"/>
+                    </a:xfrm>
+                    <a:prstGeom prst="rect">
+                      <a:avLst/>
+                    </a:prstGeom>
+                  </pic:spPr>
+                </pic:pic>
+              </a:graphicData>
+            </a:graphic>
+          </wp:inline>
+        </w:drawing>
+      </w:r>
+    </w:p>
+    <w:p>
+      <w:r>
+        <w:rPr>
+          <w:noProof/>
+          <w:lang w:eastAsia="es-EC"/>
+        </w:rPr>
+        <w:drawing>
+          <wp:inline distT="0" distB="0" distL="0" distR="0">
+            <wp:extent cx="5400040" cy="3925570"/>
+            <wp:effectExtent l="0" t="0" r="0" b="0"/>
+            <wp:docPr id="3" name="Imagen 3"/>
+            <wp:cNvGraphicFramePr>
+              <a:graphicFrameLocks xmlns:a="http://schemas.openxmlformats.org/drawingml/2006/main" noChangeAspect="1"/>
+            </wp:cNvGraphicFramePr>
+            <a:graphic xmlns:a="http://schemas.openxmlformats.org/drawingml/2006/main">
+              <a:graphicData uri="http://schemas.openxmlformats.org/drawingml/2006/picture">
+                <pic:pic xmlns:pic="http://schemas.openxmlformats.org/drawingml/2006/picture">
+                  <pic:nvPicPr>
+                    <pic:cNvPr id="3" name="DS3.jpg"/>
+                    <pic:cNvPicPr/>
+                  </pic:nvPicPr>
+                  <pic:blipFill>
+                    <a:blip r:embed="rId15">
+                      <a:extLst>
+                        <a:ext uri="{28A0092B-C50C-407E-A947-70E740481C1C}">
+                          <a14:useLocalDpi xmlns:a14="http://schemas.microsoft.com/office/drawing/2010/main" val="0"/>
+                        </a:ext>
+                      </a:extLst>
+                    </a:blip>
+                    <a:stretch>
+                      <a:fillRect/>
+                    </a:stretch>
+                  </pic:blipFill>
+                  <pic:spPr>
+                    <a:xfrm>
+                      <a:off x="0" y="0"/>
+                      <a:ext cx="5400040" cy="3925570"/>
+                    </a:xfrm>
+                    <a:prstGeom prst="rect">
+                      <a:avLst/>
+                    </a:prstGeom>
+                  </pic:spPr>
+                </pic:pic>
+              </a:graphicData>
+            </a:graphic>
+          </wp:inline>
+        </w:drawing>
+      </w:r>
+    </w:p>
+    <w:p>
+      <w:pPr>
+        <w:pStyle w:val="Ttulo1"/>
+      </w:pPr>
       <w:bookmarkStart w:id="13" w:name="_Toc518121079"/>
       <w:r>
+        <w:lastRenderedPageBreak/>
         <w:t>Diagrama Entidad-Relación Del Modelo Lógico De La Base De Datos</w:t>
       </w:r>
       <w:bookmarkEnd w:id="13"/>
     </w:p>
+    <w:p>
+      <w:r>
+        <w:rPr>
+          <w:noProof/>
+          <w:lang w:eastAsia="es-EC"/>
+        </w:rPr>
+        <w:drawing>
+          <wp:inline distT="0" distB="0" distL="0" distR="0">
+            <wp:extent cx="5400040" cy="3551555"/>
+            <wp:effectExtent l="0" t="0" r="0" b="0"/>
+            <wp:docPr id="5" name="Imagen 5"/>
+            <wp:cNvGraphicFramePr>
+              <a:graphicFrameLocks xmlns:a="http://schemas.openxmlformats.org/drawingml/2006/main" noChangeAspect="1"/>
+            </wp:cNvGraphicFramePr>
+            <a:graphic xmlns:a="http://schemas.openxmlformats.org/drawingml/2006/main">
+              <a:graphicData uri="http://schemas.openxmlformats.org/drawingml/2006/picture">
+                <pic:pic xmlns:pic="http://schemas.openxmlformats.org/drawingml/2006/picture">
+                  <pic:nvPicPr>
+                    <pic:cNvPr id="5" name="ERD_diagrama.jpg"/>
+                    <pic:cNvPicPr/>
+                  </pic:nvPicPr>
+                  <pic:blipFill>
+                    <a:blip r:embed="rId16">
+                      <a:extLst>
+                        <a:ext uri="{28A0092B-C50C-407E-A947-70E740481C1C}">
+                          <a14:useLocalDpi xmlns:a14="http://schemas.microsoft.com/office/drawing/2010/main" val="0"/>
+                        </a:ext>
+                      </a:extLst>
+                    </a:blip>
+                    <a:stretch>
+                      <a:fillRect/>
+                    </a:stretch>
+                  </pic:blipFill>
+                  <pic:spPr>
+                    <a:xfrm>
+                      <a:off x="0" y="0"/>
+                      <a:ext cx="5400040" cy="3551555"/>
+                    </a:xfrm>
+                    <a:prstGeom prst="rect">
+                      <a:avLst/>
+                    </a:prstGeom>
+                  </pic:spPr>
+                </pic:pic>
+              </a:graphicData>
+            </a:graphic>
+          </wp:inline>
+        </w:drawing>
+      </w:r>
+    </w:p>
     <w:sectPr>
-      <w:footerReference w:type="default" r:id="rId11"/>
+      <w:footerReference w:type="default" r:id="rId17"/>
       <w:pgSz w:w="11906" w:h="16838"/>
       <w:pgMar w:top="1417" w:right="1701" w:bottom="1417" w:left="1701" w:header="708" w:footer="708" w:gutter="0"/>
       <w:pgNumType w:start="0"/>
@@ -1977,7 +2247,7 @@
 </file>
 
 <file path=word/endnotes.xml><?xml version="1.0" encoding="utf-8"?>
-<w:endnotes xmlns:wpc="http://schemas.microsoft.com/office/word/2010/wordprocessingCanvas" xmlns:cx="http://schemas.microsoft.com/office/drawing/2014/chartex" xmlns:cx1="http://schemas.microsoft.com/office/drawing/2015/9/8/chartex" xmlns:mc="http://schemas.openxmlformats.org/markup-compatibility/2006" xmlns:o="urn:schemas-microsoft-com:office:office" xmlns:r="http://schemas.openxmlformats.org/officeDocument/2006/relationships" xmlns:m="http://schemas.openxmlformats.org/officeDocument/2006/math" xmlns:v="urn:schemas-microsoft-com:vml" xmlns:wp14="http://schemas.microsoft.com/office/word/2010/wordprocessingDrawing" xmlns:wp="http://schemas.openxmlformats.org/drawingml/2006/wordprocessingDrawing" xmlns:w10="urn:schemas-microsoft-com:office:word" xmlns:w="http://schemas.openxmlformats.org/wordprocessingml/2006/main" xmlns:w14="http://schemas.microsoft.com/office/word/2010/wordml" xmlns:w15="http://schemas.microsoft.com/office/word/2012/wordml" xmlns:w16se="http://schemas.microsoft.com/office/word/2015/wordml/symex" xmlns:wpg="http://schemas.microsoft.com/office/word/2010/wordprocessingGroup" xmlns:wpi="http://schemas.microsoft.com/office/word/2010/wordprocessingInk" xmlns:wne="http://schemas.microsoft.com/office/word/2006/wordml" xmlns:wps="http://schemas.microsoft.com/office/word/2010/wordprocessingShape" mc:Ignorable="w14 w15 w16se wp14">
+<w:endnotes xmlns:wpc="http://schemas.microsoft.com/office/word/2010/wordprocessingCanvas" xmlns:mc="http://schemas.openxmlformats.org/markup-compatibility/2006" xmlns:o="urn:schemas-microsoft-com:office:office" xmlns:r="http://schemas.openxmlformats.org/officeDocument/2006/relationships" xmlns:m="http://schemas.openxmlformats.org/officeDocument/2006/math" xmlns:v="urn:schemas-microsoft-com:vml" xmlns:wp14="http://schemas.microsoft.com/office/word/2010/wordprocessingDrawing" xmlns:wp="http://schemas.openxmlformats.org/drawingml/2006/wordprocessingDrawing" xmlns:w10="urn:schemas-microsoft-com:office:word" xmlns:w="http://schemas.openxmlformats.org/wordprocessingml/2006/main" xmlns:w14="http://schemas.microsoft.com/office/word/2010/wordml" xmlns:w15="http://schemas.microsoft.com/office/word/2012/wordml" xmlns:wpg="http://schemas.microsoft.com/office/word/2010/wordprocessingGroup" xmlns:wpi="http://schemas.microsoft.com/office/word/2010/wordprocessingInk" xmlns:wne="http://schemas.microsoft.com/office/word/2006/wordml" xmlns:wps="http://schemas.microsoft.com/office/word/2010/wordprocessingShape" mc:Ignorable="w14 w15 wp14">
   <w:endnote w:type="separator" w:id="-1">
     <w:p>
       <w:pPr>
@@ -2002,7 +2272,7 @@
 </file>
 
 <file path=word/footer1.xml><?xml version="1.0" encoding="utf-8"?>
-<w:ftr xmlns:wpc="http://schemas.microsoft.com/office/word/2010/wordprocessingCanvas" xmlns:cx="http://schemas.microsoft.com/office/drawing/2014/chartex" xmlns:cx1="http://schemas.microsoft.com/office/drawing/2015/9/8/chartex" xmlns:mc="http://schemas.openxmlformats.org/markup-compatibility/2006" xmlns:o="urn:schemas-microsoft-com:office:office" xmlns:r="http://schemas.openxmlformats.org/officeDocument/2006/relationships" xmlns:m="http://schemas.openxmlformats.org/officeDocument/2006/math" xmlns:v="urn:schemas-microsoft-com:vml" xmlns:wp14="http://schemas.microsoft.com/office/word/2010/wordprocessingDrawing" xmlns:wp="http://schemas.openxmlformats.org/drawingml/2006/wordprocessingDrawing" xmlns:w10="urn:schemas-microsoft-com:office:word" xmlns:w="http://schemas.openxmlformats.org/wordprocessingml/2006/main" xmlns:w14="http://schemas.microsoft.com/office/word/2010/wordml" xmlns:w15="http://schemas.microsoft.com/office/word/2012/wordml" xmlns:w16se="http://schemas.microsoft.com/office/word/2015/wordml/symex" xmlns:wpg="http://schemas.microsoft.com/office/word/2010/wordprocessingGroup" xmlns:wpi="http://schemas.microsoft.com/office/word/2010/wordprocessingInk" xmlns:wne="http://schemas.microsoft.com/office/word/2006/wordml" xmlns:wps="http://schemas.microsoft.com/office/word/2010/wordprocessingShape" mc:Ignorable="w14 w15 w16se wp14">
+<w:ftr xmlns:wpc="http://schemas.microsoft.com/office/word/2010/wordprocessingCanvas" xmlns:mc="http://schemas.openxmlformats.org/markup-compatibility/2006" xmlns:o="urn:schemas-microsoft-com:office:office" xmlns:r="http://schemas.openxmlformats.org/officeDocument/2006/relationships" xmlns:m="http://schemas.openxmlformats.org/officeDocument/2006/math" xmlns:v="urn:schemas-microsoft-com:vml" xmlns:wp14="http://schemas.microsoft.com/office/word/2010/wordprocessingDrawing" xmlns:wp="http://schemas.openxmlformats.org/drawingml/2006/wordprocessingDrawing" xmlns:w10="urn:schemas-microsoft-com:office:word" xmlns:w="http://schemas.openxmlformats.org/wordprocessingml/2006/main" xmlns:w14="http://schemas.microsoft.com/office/word/2010/wordml" xmlns:w15="http://schemas.microsoft.com/office/word/2012/wordml" xmlns:wpg="http://schemas.microsoft.com/office/word/2010/wordprocessingGroup" xmlns:wpi="http://schemas.microsoft.com/office/word/2010/wordprocessingInk" xmlns:wne="http://schemas.microsoft.com/office/word/2006/wordml" xmlns:wps="http://schemas.microsoft.com/office/word/2010/wordprocessingShape" mc:Ignorable="w14 w15 wp14">
   <w:tbl>
     <w:tblPr>
       <w:tblStyle w:val="Tablaconcuadrcula"/>
@@ -2258,7 +2528,7 @@
 </file>
 
 <file path=word/footnotes.xml><?xml version="1.0" encoding="utf-8"?>
-<w:footnotes xmlns:wpc="http://schemas.microsoft.com/office/word/2010/wordprocessingCanvas" xmlns:cx="http://schemas.microsoft.com/office/drawing/2014/chartex" xmlns:cx1="http://schemas.microsoft.com/office/drawing/2015/9/8/chartex" xmlns:mc="http://schemas.openxmlformats.org/markup-compatibility/2006" xmlns:o="urn:schemas-microsoft-com:office:office" xmlns:r="http://schemas.openxmlformats.org/officeDocument/2006/relationships" xmlns:m="http://schemas.openxmlformats.org/officeDocument/2006/math" xmlns:v="urn:schemas-microsoft-com:vml" xmlns:wp14="http://schemas.microsoft.com/office/word/2010/wordprocessingDrawing" xmlns:wp="http://schemas.openxmlformats.org/drawingml/2006/wordprocessingDrawing" xmlns:w10="urn:schemas-microsoft-com:office:word" xmlns:w="http://schemas.openxmlformats.org/wordprocessingml/2006/main" xmlns:w14="http://schemas.microsoft.com/office/word/2010/wordml" xmlns:w15="http://schemas.microsoft.com/office/word/2012/wordml" xmlns:w16se="http://schemas.microsoft.com/office/word/2015/wordml/symex" xmlns:wpg="http://schemas.microsoft.com/office/word/2010/wordprocessingGroup" xmlns:wpi="http://schemas.microsoft.com/office/word/2010/wordprocessingInk" xmlns:wne="http://schemas.microsoft.com/office/word/2006/wordml" xmlns:wps="http://schemas.microsoft.com/office/word/2010/wordprocessingShape" mc:Ignorable="w14 w15 w16se wp14">
+<w:footnotes xmlns:wpc="http://schemas.microsoft.com/office/word/2010/wordprocessingCanvas" xmlns:mc="http://schemas.openxmlformats.org/markup-compatibility/2006" xmlns:o="urn:schemas-microsoft-com:office:office" xmlns:r="http://schemas.openxmlformats.org/officeDocument/2006/relationships" xmlns:m="http://schemas.openxmlformats.org/officeDocument/2006/math" xmlns:v="urn:schemas-microsoft-com:vml" xmlns:wp14="http://schemas.microsoft.com/office/word/2010/wordprocessingDrawing" xmlns:wp="http://schemas.openxmlformats.org/drawingml/2006/wordprocessingDrawing" xmlns:w10="urn:schemas-microsoft-com:office:word" xmlns:w="http://schemas.openxmlformats.org/wordprocessingml/2006/main" xmlns:w14="http://schemas.microsoft.com/office/word/2010/wordml" xmlns:w15="http://schemas.microsoft.com/office/word/2012/wordml" xmlns:wpg="http://schemas.microsoft.com/office/word/2010/wordprocessingGroup" xmlns:wpi="http://schemas.microsoft.com/office/word/2010/wordprocessingInk" xmlns:wne="http://schemas.microsoft.com/office/word/2006/wordml" xmlns:wps="http://schemas.microsoft.com/office/word/2010/wordprocessingShape" mc:Ignorable="w14 w15 wp14">
   <w:footnote w:type="separator" w:id="-1">
     <w:p>
       <w:pPr>
@@ -2283,7 +2553,7 @@
 </file>
 
 <file path=word/numbering.xml><?xml version="1.0" encoding="utf-8"?>
-<w:numbering xmlns:wpc="http://schemas.microsoft.com/office/word/2010/wordprocessingCanvas" xmlns:cx="http://schemas.microsoft.com/office/drawing/2014/chartex" xmlns:cx1="http://schemas.microsoft.com/office/drawing/2015/9/8/chartex" xmlns:mc="http://schemas.openxmlformats.org/markup-compatibility/2006" xmlns:o="urn:schemas-microsoft-com:office:office" xmlns:r="http://schemas.openxmlformats.org/officeDocument/2006/relationships" xmlns:m="http://schemas.openxmlformats.org/officeDocument/2006/math" xmlns:v="urn:schemas-microsoft-com:vml" xmlns:wp14="http://schemas.microsoft.com/office/word/2010/wordprocessingDrawing" xmlns:wp="http://schemas.openxmlformats.org/drawingml/2006/wordprocessingDrawing" xmlns:w10="urn:schemas-microsoft-com:office:word" xmlns:w="http://schemas.openxmlformats.org/wordprocessingml/2006/main" xmlns:w14="http://schemas.microsoft.com/office/word/2010/wordml" xmlns:w15="http://schemas.microsoft.com/office/word/2012/wordml" xmlns:w16se="http://schemas.microsoft.com/office/word/2015/wordml/symex" xmlns:wpg="http://schemas.microsoft.com/office/word/2010/wordprocessingGroup" xmlns:wpi="http://schemas.microsoft.com/office/word/2010/wordprocessingInk" xmlns:wne="http://schemas.microsoft.com/office/word/2006/wordml" xmlns:wps="http://schemas.microsoft.com/office/word/2010/wordprocessingShape" mc:Ignorable="w14 w15 w16se wp14">
+<w:numbering xmlns:wpc="http://schemas.microsoft.com/office/word/2010/wordprocessingCanvas" xmlns:mc="http://schemas.openxmlformats.org/markup-compatibility/2006" xmlns:o="urn:schemas-microsoft-com:office:office" xmlns:r="http://schemas.openxmlformats.org/officeDocument/2006/relationships" xmlns:m="http://schemas.openxmlformats.org/officeDocument/2006/math" xmlns:v="urn:schemas-microsoft-com:vml" xmlns:wp14="http://schemas.microsoft.com/office/word/2010/wordprocessingDrawing" xmlns:wp="http://schemas.openxmlformats.org/drawingml/2006/wordprocessingDrawing" xmlns:w10="urn:schemas-microsoft-com:office:word" xmlns:w="http://schemas.openxmlformats.org/wordprocessingml/2006/main" xmlns:w14="http://schemas.microsoft.com/office/word/2010/wordml" xmlns:w15="http://schemas.microsoft.com/office/word/2012/wordml" xmlns:wpg="http://schemas.microsoft.com/office/word/2010/wordprocessingGroup" xmlns:wpi="http://schemas.microsoft.com/office/word/2010/wordprocessingInk" xmlns:wne="http://schemas.microsoft.com/office/word/2006/wordml" xmlns:wps="http://schemas.microsoft.com/office/word/2010/wordprocessingShape" mc:Ignorable="w14 w15 wp14">
   <w:abstractNum w:abstractNumId="0" w15:restartNumberingAfterBreak="0">
     <w:nsid w:val="11465923"/>
     <w:multiLevelType w:val="hybridMultilevel"/>
@@ -2844,7 +3114,7 @@
 </file>
 
 <file path=word/styles.xml><?xml version="1.0" encoding="utf-8"?>
-<w:styles xmlns:mc="http://schemas.openxmlformats.org/markup-compatibility/2006" xmlns:r="http://schemas.openxmlformats.org/officeDocument/2006/relationships" xmlns:w="http://schemas.openxmlformats.org/wordprocessingml/2006/main" xmlns:w14="http://schemas.microsoft.com/office/word/2010/wordml" xmlns:w15="http://schemas.microsoft.com/office/word/2012/wordml" xmlns:w16se="http://schemas.microsoft.com/office/word/2015/wordml/symex" mc:Ignorable="w14 w15 w16se">
+<w:styles xmlns:mc="http://schemas.openxmlformats.org/markup-compatibility/2006" xmlns:r="http://schemas.openxmlformats.org/officeDocument/2006/relationships" xmlns:w="http://schemas.openxmlformats.org/wordprocessingml/2006/main" xmlns:w14="http://schemas.microsoft.com/office/word/2010/wordml" xmlns:w15="http://schemas.microsoft.com/office/word/2012/wordml" mc:Ignorable="w14 w15">
   <w:docDefaults>
     <w:rPrDefault>
       <w:rPr>
@@ -3367,7 +3637,7 @@
       <w:szCs w:val="32"/>
     </w:rPr>
   </w:style>
-  <w:style w:type="paragraph" w:styleId="TtuloTDC">
+  <w:style w:type="paragraph" w:styleId="TtulodeTDC">
     <w:name w:val="TOC Heading"/>
     <w:basedOn w:val="Ttulo1"/>
     <w:next w:val="Normal"/>
@@ -3756,7 +4026,7 @@
 </file>
 
 <file path=customXml/itemProps2.xml><?xml version="1.0" encoding="utf-8"?>
-<ds:datastoreItem xmlns:ds="http://schemas.openxmlformats.org/officeDocument/2006/customXml" ds:itemID="{93A2822D-C9F8-444A-B1D7-FCE6139ED181}">
+<ds:datastoreItem xmlns:ds="http://schemas.openxmlformats.org/officeDocument/2006/customXml" ds:itemID="{C09CA7C9-0A54-46E5-B426-CE2101C7C8F3}">
   <ds:schemaRefs>
     <ds:schemaRef ds:uri="http://schemas.openxmlformats.org/officeDocument/2006/bibliography"/>
   </ds:schemaRefs>

</xml_diff>

<commit_message>
Refactoring CargasDB e ReportesDB
</commit_message>
<xml_diff>
--- a/Documento del Proyecto.docx
+++ b/Documento del Proyecto.docx
@@ -13,6 +13,7 @@
           <w:docPartUnique/>
         </w:docPartObj>
       </w:sdtPr>
+      <w:sdtEndPr/>
       <w:sdtContent>
         <w:p>
           <w:pPr>
@@ -276,7 +277,7 @@
               </mc:Choice>
               <mc:Fallback>
                 <w:pict>
-                  <v:group w14:anchorId="113542E2" id="Grupo 149" o:spid="_x0000_s1026" style="position:absolute;margin-left:0;margin-top:0;width:8in;height:95.7pt;z-index:251659776;mso-width-percent:941;mso-height-percent:121;mso-top-percent:23;mso-position-horizontal:center;mso-position-horizontal-relative:page;mso-position-vertical-relative:page;mso-width-percent:941;mso-height-percent:121;mso-top-percent:23" coordorigin="" coordsize="73152,12161" o:gfxdata="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">
+                  <v:group w14:anchorId="5B7D7E93" id="Grupo 149" o:spid="_x0000_s1026" style="position:absolute;margin-left:0;margin-top:0;width:8in;height:95.7pt;z-index:251659776;mso-width-percent:941;mso-height-percent:121;mso-top-percent:23;mso-position-horizontal:center;mso-position-horizontal-relative:page;mso-position-vertical-relative:page;mso-width-percent:941;mso-height-percent:121;mso-top-percent:23" coordorigin="" coordsize="73152,12161" o:gfxdata="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">
                     <v:shape id="Rectángulo 51" o:spid="_x0000_s1027" style="position:absolute;width:73152;height:11303;visibility:visible;mso-wrap-style:square;v-text-anchor:middle" coordsize="7312660,1129665" o:gfxdata="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" path="m,l7312660,r,1129665l3619500,733425,,1091565,,xe" fillcolor="#5b9bd5 [3204]" stroked="f" strokeweight="1pt">
                       <v:stroke joinstyle="miter"/>
                       <v:path arrowok="t" o:connecttype="custom" o:connectlocs="0,0;7315200,0;7315200,1130373;3620757,733885;0,1092249;0,0" o:connectangles="0,0,0,0,0,0"/>
@@ -413,6 +414,7 @@
                                   <w:dataBinding w:prefixMappings="xmlns:ns0='http://purl.org/dc/elements/1.1/' xmlns:ns1='http://schemas.openxmlformats.org/package/2006/metadata/core-properties' " w:xpath="/ns1:coreProperties[1]/ns0:subject[1]" w:storeItemID="{6C3C8BC8-F283-45AE-878A-BAB7291924A1}"/>
                                   <w:text/>
                                 </w:sdtPr>
+                                <w:sdtEndPr/>
                                 <w:sdtContent>
                                   <w:p>
                                     <w:pPr>
@@ -524,6 +526,7 @@
                             <w:dataBinding w:prefixMappings="xmlns:ns0='http://purl.org/dc/elements/1.1/' xmlns:ns1='http://schemas.openxmlformats.org/package/2006/metadata/core-properties' " w:xpath="/ns1:coreProperties[1]/ns0:subject[1]" w:storeItemID="{6C3C8BC8-F283-45AE-878A-BAB7291924A1}"/>
                             <w:text/>
                           </w:sdtPr>
+                          <w:sdtEndPr/>
                           <w:sdtContent>
                             <w:p>
                               <w:pPr>
@@ -33839,6 +33842,34 @@
           <w:rFonts w:ascii="Times New Roman" w:hAnsi="Times New Roman" w:cs="Times New Roman"/>
         </w:rPr>
         <w:t>Extraer métodos -&gt; IngresosDB</w:t>
+      </w:r>
+    </w:p>
+    <w:p>
+      <w:pPr>
+        <w:jc w:val="center"/>
+        <w:rPr>
+          <w:rFonts w:ascii="Times New Roman" w:hAnsi="Times New Roman" w:cs="Times New Roman"/>
+        </w:rPr>
+      </w:pPr>
+      <w:r>
+        <w:rPr>
+          <w:rFonts w:ascii="Times New Roman" w:hAnsi="Times New Roman" w:cs="Times New Roman"/>
+        </w:rPr>
+        <w:t>Extraer métodos -&gt; ReportesDB</w:t>
+      </w:r>
+    </w:p>
+    <w:p>
+      <w:pPr>
+        <w:jc w:val="center"/>
+        <w:rPr>
+          <w:rFonts w:ascii="Times New Roman" w:hAnsi="Times New Roman" w:cs="Times New Roman"/>
+        </w:rPr>
+      </w:pPr>
+      <w:r>
+        <w:rPr>
+          <w:rFonts w:ascii="Times New Roman" w:hAnsi="Times New Roman" w:cs="Times New Roman"/>
+        </w:rPr>
+        <w:t>Duplicado code -&gt; CargasDB</w:t>
       </w:r>
       <w:bookmarkStart w:id="13" w:name="_GoBack"/>
       <w:bookmarkEnd w:id="13"/>
@@ -36090,7 +36121,7 @@
 </file>
 
 <file path=customXml/itemProps2.xml><?xml version="1.0" encoding="utf-8"?>
-<ds:datastoreItem xmlns:ds="http://schemas.openxmlformats.org/officeDocument/2006/customXml" ds:itemID="{0851ED21-F420-4DBE-B60C-889A123C97D5}">
+<ds:datastoreItem xmlns:ds="http://schemas.openxmlformats.org/officeDocument/2006/customXml" ds:itemID="{48A16829-C222-4552-97CF-C8C15E8C5D46}">
   <ds:schemaRefs>
     <ds:schemaRef ds:uri="http://schemas.openxmlformats.org/officeDocument/2006/bibliography"/>
   </ds:schemaRefs>

</xml_diff>

<commit_message>
Rename y borrar comentarios o paquetes no usados
</commit_message>
<xml_diff>
--- a/Documento del Proyecto.docx
+++ b/Documento del Proyecto.docx
@@ -277,7 +277,7 @@
               </mc:Choice>
               <mc:Fallback>
                 <w:pict>
-                  <v:group w14:anchorId="5B7D7E93" id="Grupo 149" o:spid="_x0000_s1026" style="position:absolute;margin-left:0;margin-top:0;width:8in;height:95.7pt;z-index:251659776;mso-width-percent:941;mso-height-percent:121;mso-top-percent:23;mso-position-horizontal:center;mso-position-horizontal-relative:page;mso-position-vertical-relative:page;mso-width-percent:941;mso-height-percent:121;mso-top-percent:23" coordorigin="" coordsize="73152,12161" o:gfxdata="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">
+                  <v:group w14:anchorId="7D7ABDE7" id="Grupo 149" o:spid="_x0000_s1026" style="position:absolute;margin-left:0;margin-top:0;width:8in;height:95.7pt;z-index:251659776;mso-width-percent:941;mso-height-percent:121;mso-top-percent:23;mso-position-horizontal:center;mso-position-horizontal-relative:page;mso-position-vertical-relative:page;mso-width-percent:941;mso-height-percent:121;mso-top-percent:23" coordorigin="" coordsize="73152,12161" o:gfxdata="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">
                     <v:shape id="Rectángulo 51" o:spid="_x0000_s1027" style="position:absolute;width:73152;height:11303;visibility:visible;mso-wrap-style:square;v-text-anchor:middle" coordsize="7312660,1129665" o:gfxdata="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" path="m,l7312660,r,1129665l3619500,733425,,1091565,,xe" fillcolor="#5b9bd5 [3204]" stroked="f" strokeweight="1pt">
                       <v:stroke joinstyle="miter"/>
                       <v:path arrowok="t" o:connecttype="custom" o:connectlocs="0,0;7315200,0;7315200,1130373;3620757,733885;0,1092249;0,0" o:connectangles="0,0,0,0,0,0"/>
@@ -33870,6 +33870,48 @@
           <w:rFonts w:ascii="Times New Roman" w:hAnsi="Times New Roman" w:cs="Times New Roman"/>
         </w:rPr>
         <w:t>Duplicado code -&gt; CargasDB</w:t>
+      </w:r>
+    </w:p>
+    <w:p>
+      <w:pPr>
+        <w:jc w:val="center"/>
+        <w:rPr>
+          <w:rFonts w:ascii="Times New Roman" w:hAnsi="Times New Roman" w:cs="Times New Roman"/>
+        </w:rPr>
+      </w:pPr>
+      <w:r>
+        <w:rPr>
+          <w:rFonts w:ascii="Times New Roman" w:hAnsi="Times New Roman" w:cs="Times New Roman"/>
+        </w:rPr>
+        <w:t>Eliminando comentarios -&gt; clases de model</w:t>
+      </w:r>
+    </w:p>
+    <w:p>
+      <w:pPr>
+        <w:jc w:val="center"/>
+        <w:rPr>
+          <w:rFonts w:ascii="Times New Roman" w:hAnsi="Times New Roman" w:cs="Times New Roman"/>
+        </w:rPr>
+      </w:pPr>
+      <w:r>
+        <w:rPr>
+          <w:rFonts w:ascii="Times New Roman" w:hAnsi="Times New Roman" w:cs="Times New Roman"/>
+        </w:rPr>
+        <w:t>Eliminar paquetes que no se usan -&gt; clases de model</w:t>
+      </w:r>
+    </w:p>
+    <w:p>
+      <w:pPr>
+        <w:jc w:val="center"/>
+        <w:rPr>
+          <w:rFonts w:ascii="Times New Roman" w:hAnsi="Times New Roman" w:cs="Times New Roman"/>
+        </w:rPr>
+      </w:pPr>
+      <w:r>
+        <w:rPr>
+          <w:rFonts w:ascii="Times New Roman" w:hAnsi="Times New Roman" w:cs="Times New Roman"/>
+        </w:rPr>
+        <w:t>Rename -&gt; ventanas</w:t>
       </w:r>
       <w:bookmarkStart w:id="13" w:name="_GoBack"/>
       <w:bookmarkEnd w:id="13"/>
@@ -36121,7 +36163,7 @@
 </file>
 
 <file path=customXml/itemProps2.xml><?xml version="1.0" encoding="utf-8"?>
-<ds:datastoreItem xmlns:ds="http://schemas.openxmlformats.org/officeDocument/2006/customXml" ds:itemID="{48A16829-C222-4552-97CF-C8C15E8C5D46}">
+<ds:datastoreItem xmlns:ds="http://schemas.openxmlformats.org/officeDocument/2006/customXml" ds:itemID="{E6B69C71-DA75-4221-9E24-E0E39FC71E55}">
   <ds:schemaRefs>
     <ds:schemaRef ds:uri="http://schemas.openxmlformats.org/officeDocument/2006/bibliography"/>
   </ds:schemaRefs>

</xml_diff>